<commit_message>
setup and config of auto open db
</commit_message>
<xml_diff>
--- a/PIMPhony Integration Utility Guide.docx.docx
+++ b/PIMPhony Integration Utility Guide.docx.docx
@@ -462,15 +462,22 @@
       </w:r>
       <w:r>
         <w:rPr>
+          <w:sz w:val="28"/>
+          <w:szCs w:val="28"/>
+        </w:rPr>
+        <w:br/>
+      </w:r>
+      <w:r>
+        <w:rPr>
           <w:noProof/>
           <w:sz w:val="28"/>
           <w:szCs w:val="28"/>
         </w:rPr>
         <w:drawing>
           <wp:inline distT="0" distB="0" distL="0" distR="0">
-            <wp:extent cx="5391150" cy="2914650"/>
+            <wp:extent cx="5219700" cy="2914650"/>
             <wp:effectExtent l="19050" t="0" r="0" b="0"/>
-            <wp:docPr id="17" name="Picture 5"/>
+            <wp:docPr id="12" name="Picture 2"/>
             <wp:cNvGraphicFramePr>
               <a:graphicFrameLocks xmlns:a="http://schemas.openxmlformats.org/drawingml/2006/main" noChangeAspect="1"/>
             </wp:cNvGraphicFramePr>
@@ -478,7 +485,7 @@
               <a:graphicData uri="http://schemas.openxmlformats.org/drawingml/2006/picture">
                 <pic:pic xmlns:pic="http://schemas.openxmlformats.org/drawingml/2006/picture">
                   <pic:nvPicPr>
-                    <pic:cNvPr id="0" name="Picture 5"/>
+                    <pic:cNvPr id="0" name="Picture 2"/>
                     <pic:cNvPicPr>
                       <a:picLocks noChangeAspect="1" noChangeArrowheads="1"/>
                     </pic:cNvPicPr>
@@ -493,7 +500,7 @@
                   <pic:spPr bwMode="auto">
                     <a:xfrm>
                       <a:off x="0" y="0"/>
-                      <a:ext cx="5391150" cy="2914650"/>
+                      <a:ext cx="5219700" cy="2914650"/>
                     </a:xfrm>
                     <a:prstGeom prst="rect">
                       <a:avLst/>
@@ -524,16 +531,125 @@
           <w:sz w:val="28"/>
           <w:szCs w:val="28"/>
         </w:rPr>
-        <w:br/>
-        <w:t xml:space="preserve">Click browse to locate the database file that you want to open when accepting calll and check/uncheck the Accept INT call checkbox to select </w:t>
-      </w:r>
+        <w:t>Available settings are :</w:t>
+      </w:r>
+    </w:p>
+    <w:p>
+      <w:pPr>
+        <w:pStyle w:val="ListParagraph"/>
+        <w:numPr>
+          <w:ilvl w:val="1"/>
+          <w:numId w:val="1"/>
+        </w:numPr>
+        <w:rPr>
+          <w:sz w:val="28"/>
+          <w:szCs w:val="28"/>
+        </w:rPr>
+      </w:pPr>
       <w:r>
         <w:rPr>
           <w:sz w:val="28"/>
           <w:szCs w:val="28"/>
         </w:rPr>
         <w:lastRenderedPageBreak/>
-        <w:t>what behaviour you want for INT call. Click OK to save the settings and close this window, or click Apply to save the settings without closing the window (you may need it to test whether the setting work or not) and click Cancel to close this window without saving the changes.</w:t>
+        <w:t>Specify which</w:t>
+      </w:r>
+      <w:r>
+        <w:rPr>
+          <w:sz w:val="28"/>
+          <w:szCs w:val="28"/>
+        </w:rPr>
+        <w:t xml:space="preserve"> database file that you want to open</w:t>
+      </w:r>
+      <w:r>
+        <w:rPr>
+          <w:sz w:val="28"/>
+          <w:szCs w:val="28"/>
+        </w:rPr>
+        <w:t xml:space="preserve"> when accepting call</w:t>
+      </w:r>
+    </w:p>
+    <w:p>
+      <w:pPr>
+        <w:pStyle w:val="ListParagraph"/>
+        <w:numPr>
+          <w:ilvl w:val="1"/>
+          <w:numId w:val="1"/>
+        </w:numPr>
+        <w:rPr>
+          <w:sz w:val="28"/>
+          <w:szCs w:val="28"/>
+        </w:rPr>
+      </w:pPr>
+      <w:r>
+        <w:rPr>
+          <w:sz w:val="28"/>
+          <w:szCs w:val="28"/>
+        </w:rPr>
+        <w:t>You can also set whether to open PIMPhony database automatically or not. Due to Access limitation in detecting opened database, you should always uncheck this, and always open PIMPhony database after logging in to Windows.</w:t>
+      </w:r>
+    </w:p>
+    <w:p>
+      <w:pPr>
+        <w:pStyle w:val="ListParagraph"/>
+        <w:numPr>
+          <w:ilvl w:val="1"/>
+          <w:numId w:val="1"/>
+        </w:numPr>
+        <w:rPr>
+          <w:sz w:val="28"/>
+          <w:szCs w:val="28"/>
+        </w:rPr>
+      </w:pPr>
+      <w:r>
+        <w:rPr>
+          <w:sz w:val="28"/>
+          <w:szCs w:val="28"/>
+        </w:rPr>
+        <w:t>Decide whether to accept INT call or not</w:t>
+      </w:r>
+    </w:p>
+    <w:p>
+      <w:pPr>
+        <w:pStyle w:val="ListParagraph"/>
+        <w:ind w:left="1440"/>
+        <w:rPr>
+          <w:sz w:val="28"/>
+          <w:szCs w:val="28"/>
+        </w:rPr>
+      </w:pPr>
+    </w:p>
+    <w:p>
+      <w:pPr>
+        <w:pStyle w:val="ListParagraph"/>
+        <w:ind w:left="1440"/>
+        <w:rPr>
+          <w:sz w:val="28"/>
+          <w:szCs w:val="28"/>
+        </w:rPr>
+      </w:pPr>
+    </w:p>
+    <w:p>
+      <w:pPr>
+        <w:ind w:left="1080"/>
+        <w:rPr>
+          <w:sz w:val="28"/>
+          <w:szCs w:val="28"/>
+        </w:rPr>
+      </w:pPr>
+      <w:r>
+        <w:rPr>
+          <w:sz w:val="28"/>
+          <w:szCs w:val="28"/>
+        </w:rPr>
+        <w:t xml:space="preserve">Click </w:t>
+      </w:r>
+      <w:r>
+        <w:rPr>
+          <w:sz w:val="28"/>
+          <w:szCs w:val="28"/>
+        </w:rPr>
+        <w:t>OK to save the settings and close this window, or click Apply to save the settings without closing the window (you may need it to test whether the setting work or not) and click Cancel to close this window without saving the changes.</w:t>
       </w:r>
     </w:p>
     <w:p>
@@ -2631,7 +2747,7 @@
         <w:ind w:left="720" w:hanging="360"/>
       </w:pPr>
     </w:lvl>
-    <w:lvl w:ilvl="1" w:tplc="04090019" w:tentative="1">
+    <w:lvl w:ilvl="1" w:tplc="04090019">
       <w:start w:val="1"/>
       <w:numFmt w:val="lowerLetter"/>
       <w:lvlText w:val="%2."/>

</xml_diff>